<commit_message>
update source code and output of RFS
</commit_message>
<xml_diff>
--- a/MBD_A1_package/Team01.docx
+++ b/MBD_A1_package/Team01.docx
@@ -28,15 +28,7 @@
         <w:t>a1761810</w:t>
       </w:r>
       <w:r>
-        <w:t xml:space="preserve">. </w:t>
-      </w:r>
-      <w:proofErr w:type="spellStart"/>
-      <w:r>
-        <w:t>Yingyao</w:t>
-      </w:r>
-      <w:proofErr w:type="spellEnd"/>
-      <w:r>
-        <w:t xml:space="preserve"> Lu a1784870</w:t>
+        <w:t>. Yingyao Lu a1784870</w:t>
       </w:r>
     </w:p>
     <w:p/>
@@ -703,7 +695,11 @@
         <w:t>s</w:t>
       </w:r>
     </w:p>
-    <w:p/>
+    <w:p>
+      <w:r>
+        <w:t>s</w:t>
+      </w:r>
+    </w:p>
     <w:p>
       <w:r>
         <w:t>Exercise 3,</w:t>
@@ -968,13 +964,8 @@
         <w:t>Reduce task, sort algorithm is implemented</w:t>
       </w:r>
       <w:r>
-        <w:t xml:space="preserve"> in </w:t>
-      </w:r>
-      <w:proofErr w:type="spellStart"/>
-      <w:r>
-        <w:t>SortedMap</w:t>
-      </w:r>
-      <w:proofErr w:type="spellEnd"/>
+        <w:t xml:space="preserve"> in SortedMap</w:t>
+      </w:r>
       <w:r>
         <w:t>.</w:t>
       </w:r>
@@ -1482,15 +1473,7 @@
     </w:p>
     <w:p>
       <w:r>
-        <w:t xml:space="preserve">Q1: How many words are there with length 10 in </w:t>
-      </w:r>
-      <w:proofErr w:type="spellStart"/>
-      <w:r>
-        <w:t>FirstInputFile</w:t>
-      </w:r>
-      <w:proofErr w:type="spellEnd"/>
-      <w:r>
-        <w:t xml:space="preserve">? </w:t>
+        <w:t xml:space="preserve">Q1: How many words are there with length 10 in FirstInputFile? </w:t>
       </w:r>
     </w:p>
     <w:p>
@@ -1520,11 +1503,9 @@
       <w:r>
         <w:t xml:space="preserve">the </w:t>
       </w:r>
-      <w:proofErr w:type="spellStart"/>
       <w:r>
         <w:t>FirstInputFile</w:t>
       </w:r>
-      <w:proofErr w:type="spellEnd"/>
       <w:r>
         <w:t>.</w:t>
       </w:r>
@@ -1532,15 +1513,7 @@
     <w:p/>
     <w:p>
       <w:r>
-        <w:t xml:space="preserve">Q2: How many words are there with length 4 in </w:t>
-      </w:r>
-      <w:proofErr w:type="spellStart"/>
-      <w:r>
-        <w:t>FirstInputFile</w:t>
-      </w:r>
-      <w:proofErr w:type="spellEnd"/>
-      <w:r>
-        <w:t xml:space="preserve">? </w:t>
+        <w:t xml:space="preserve">Q2: How many words are there with length 4 in FirstInputFile? </w:t>
       </w:r>
     </w:p>
     <w:p>
@@ -1566,11 +1539,9 @@
       <w:r>
         <w:t xml:space="preserve"> words with length 4 in the </w:t>
       </w:r>
-      <w:proofErr w:type="spellStart"/>
       <w:r>
         <w:t>FirstInputFile</w:t>
       </w:r>
-      <w:proofErr w:type="spellEnd"/>
       <w:r>
         <w:t>.</w:t>
       </w:r>
@@ -1578,15 +1549,7 @@
     <w:p/>
     <w:p>
       <w:r>
-        <w:t xml:space="preserve">Q3: What is the longest length between words and what is its frequency in </w:t>
-      </w:r>
-      <w:proofErr w:type="spellStart"/>
-      <w:r>
-        <w:t>FirstInputFile</w:t>
-      </w:r>
-      <w:proofErr w:type="spellEnd"/>
-      <w:r>
-        <w:t xml:space="preserve">? </w:t>
+        <w:t xml:space="preserve">Q3: What is the longest length between words and what is its frequency in FirstInputFile? </w:t>
       </w:r>
     </w:p>
     <w:p>
@@ -1631,15 +1594,7 @@
     <w:p/>
     <w:p>
       <w:r>
-        <w:t xml:space="preserve">Q4: How many words are there with length 2 in </w:t>
-      </w:r>
-      <w:proofErr w:type="spellStart"/>
-      <w:r>
-        <w:t>SecondInputFile</w:t>
-      </w:r>
-      <w:proofErr w:type="spellEnd"/>
-      <w:r>
-        <w:t xml:space="preserve">? </w:t>
+        <w:t xml:space="preserve">Q4: How many words are there with length 2 in SecondInputFile? </w:t>
       </w:r>
     </w:p>
     <w:p>
@@ -1658,26 +1613,13 @@
         <w:t xml:space="preserve"> </w:t>
       </w:r>
       <w:r>
-        <w:t xml:space="preserve">words with length 2 in the </w:t>
-      </w:r>
-      <w:proofErr w:type="spellStart"/>
-      <w:r>
-        <w:t>SecondInputFile</w:t>
-      </w:r>
-      <w:proofErr w:type="spellEnd"/>
+        <w:t>words with length 2 in the SecondInputFile</w:t>
+      </w:r>
     </w:p>
     <w:p/>
     <w:p>
       <w:r>
-        <w:t xml:space="preserve">Q5: How many words are there with length 5 in </w:t>
-      </w:r>
-      <w:proofErr w:type="spellStart"/>
-      <w:r>
-        <w:t>SecondInputFile</w:t>
-      </w:r>
-      <w:proofErr w:type="spellEnd"/>
-      <w:r>
-        <w:t>?</w:t>
+        <w:t>Q5: How many words are there with length 5 in SecondInputFile?</w:t>
       </w:r>
     </w:p>
     <w:p>
@@ -1699,26 +1641,13 @@
         <w:t xml:space="preserve"> </w:t>
       </w:r>
       <w:r>
-        <w:t xml:space="preserve">words with length 5 in </w:t>
-      </w:r>
-      <w:proofErr w:type="spellStart"/>
-      <w:r>
-        <w:t>SecondInputFile</w:t>
-      </w:r>
-      <w:proofErr w:type="spellEnd"/>
+        <w:t>words with length 5 in SecondInputFile</w:t>
+      </w:r>
     </w:p>
     <w:p/>
     <w:p>
       <w:r>
-        <w:t xml:space="preserve">Q6: What is the most frequent length and what is its frequency in </w:t>
-      </w:r>
-      <w:proofErr w:type="spellStart"/>
-      <w:r>
-        <w:t>SecondInputFile</w:t>
-      </w:r>
-      <w:proofErr w:type="spellEnd"/>
-      <w:r>
-        <w:t>?</w:t>
+        <w:t>Q6: What is the most frequent length and what is its frequency in SecondInputFile?</w:t>
       </w:r>
     </w:p>
     <w:p>
@@ -1771,15 +1700,7 @@
     </w:p>
     <w:p>
       <w:r>
-        <w:t xml:space="preserve">Q7: How many words are there with length 10 in </w:t>
-      </w:r>
-      <w:proofErr w:type="spellStart"/>
-      <w:r>
-        <w:t>FirstInputFile</w:t>
-      </w:r>
-      <w:proofErr w:type="spellEnd"/>
-      <w:r>
-        <w:t xml:space="preserve">? </w:t>
+        <w:t xml:space="preserve">Q7: How many words are there with length 10 in FirstInputFile? </w:t>
       </w:r>
     </w:p>
     <w:p>
@@ -1809,11 +1730,9 @@
       <w:r>
         <w:t xml:space="preserve">   words with length 10 in the </w:t>
       </w:r>
-      <w:proofErr w:type="spellStart"/>
       <w:r>
         <w:t>FirstInputFile</w:t>
       </w:r>
-      <w:proofErr w:type="spellEnd"/>
       <w:r>
         <w:t>.</w:t>
       </w:r>
@@ -1821,15 +1740,7 @@
     <w:p/>
     <w:p>
       <w:r>
-        <w:t xml:space="preserve">Q8: How many words are there with length 4 in </w:t>
-      </w:r>
-      <w:proofErr w:type="spellStart"/>
-      <w:r>
-        <w:t>FirstInputFile</w:t>
-      </w:r>
-      <w:proofErr w:type="spellEnd"/>
-      <w:r>
-        <w:t xml:space="preserve">? </w:t>
+        <w:t xml:space="preserve">Q8: How many words are there with length 4 in FirstInputFile? </w:t>
       </w:r>
     </w:p>
     <w:p>
@@ -1859,11 +1770,9 @@
       <w:r>
         <w:t xml:space="preserve"> words with length 4 in the </w:t>
       </w:r>
-      <w:proofErr w:type="spellStart"/>
       <w:r>
         <w:t>FirstInputFile</w:t>
       </w:r>
-      <w:proofErr w:type="spellEnd"/>
       <w:r>
         <w:t>.</w:t>
       </w:r>
@@ -1871,15 +1780,7 @@
     <w:p/>
     <w:p>
       <w:r>
-        <w:t xml:space="preserve">Q9: What is the most frequent length and what is its frequency in </w:t>
-      </w:r>
-      <w:proofErr w:type="spellStart"/>
-      <w:r>
-        <w:t>FirstInputFile</w:t>
-      </w:r>
-      <w:proofErr w:type="spellEnd"/>
-      <w:r>
-        <w:t xml:space="preserve">? </w:t>
+        <w:t xml:space="preserve">Q9: What is the most frequent length and what is its frequency in FirstInputFile? </w:t>
       </w:r>
     </w:p>
     <w:p>
@@ -1927,15 +1828,7 @@
     <w:p/>
     <w:p>
       <w:r>
-        <w:t xml:space="preserve">Q10: How many words are there with length 5 in </w:t>
-      </w:r>
-      <w:proofErr w:type="spellStart"/>
-      <w:r>
-        <w:t>SecondInputFile</w:t>
-      </w:r>
-      <w:proofErr w:type="spellEnd"/>
-      <w:r>
-        <w:t xml:space="preserve">? </w:t>
+        <w:t xml:space="preserve">Q10: How many words are there with length 5 in SecondInputFile? </w:t>
       </w:r>
     </w:p>
     <w:p>
@@ -1971,26 +1864,13 @@
         <w:t xml:space="preserve"> </w:t>
       </w:r>
       <w:r>
-        <w:t xml:space="preserve">words with length 5 in </w:t>
-      </w:r>
-      <w:proofErr w:type="spellStart"/>
-      <w:r>
-        <w:t>SecondInputFile</w:t>
-      </w:r>
-      <w:proofErr w:type="spellEnd"/>
+        <w:t>words with length 5 in SecondInputFile</w:t>
+      </w:r>
     </w:p>
     <w:p/>
     <w:p>
       <w:r>
-        <w:t xml:space="preserve">Q11: How many words are there with length 2 in </w:t>
-      </w:r>
-      <w:proofErr w:type="spellStart"/>
-      <w:r>
-        <w:t>SecondInputFile</w:t>
-      </w:r>
-      <w:proofErr w:type="spellEnd"/>
-      <w:r>
-        <w:t xml:space="preserve">? </w:t>
+        <w:t xml:space="preserve">Q11: How many words are there with length 2 in SecondInputFile? </w:t>
       </w:r>
     </w:p>
     <w:p>
@@ -2019,13 +1899,8 @@
         <w:t xml:space="preserve"> </w:t>
       </w:r>
       <w:r>
-        <w:t xml:space="preserve">words with length 2 in </w:t>
-      </w:r>
-      <w:proofErr w:type="spellStart"/>
-      <w:r>
-        <w:t>SecondInputFile</w:t>
-      </w:r>
-      <w:proofErr w:type="spellEnd"/>
+        <w:t>words with length 2 in SecondInputFile</w:t>
+      </w:r>
     </w:p>
     <w:p>
       <w:r>
@@ -2034,15 +1909,7 @@
     </w:p>
     <w:p>
       <w:r>
-        <w:t xml:space="preserve">Q12: What is the second-most frequent length and what is its frequency in </w:t>
-      </w:r>
-      <w:proofErr w:type="spellStart"/>
-      <w:r>
-        <w:t>SecondInputFile</w:t>
-      </w:r>
-      <w:proofErr w:type="spellEnd"/>
-      <w:r>
-        <w:t>?</w:t>
+        <w:t>Q12: What is the second-most frequent length and what is its frequency in SecondInputFile?</w:t>
       </w:r>
     </w:p>
     <w:p>
@@ -2092,8 +1959,16 @@
     <w:p>
       <w:pPr>
         <w:spacing w:beforeLines="120" w:before="288" w:line="276" w:lineRule="auto"/>
-      </w:pPr>
-      <w:r>
+        <w:rPr>
+          <w:b/>
+          <w:bCs/>
+        </w:rPr>
+      </w:pPr>
+      <w:r>
+        <w:rPr>
+          <w:b/>
+          <w:bCs/>
+        </w:rPr>
         <w:t xml:space="preserve">Summary Section 2.4 Extensions to MapReduce </w:t>
       </w:r>
     </w:p>
@@ -2171,15 +2046,7 @@
         <w:spacing w:beforeLines="120" w:before="288" w:line="276" w:lineRule="auto"/>
       </w:pPr>
       <w:r>
-        <w:t xml:space="preserve">Workflow systems improved MapReduce by using an acyclic graph to deal with any collection of functions. Workflow systems use a master controller for dividing the works among the tasks by hashing inputs. The output of function f will be passed as inputs of f’s successors g and </w:t>
-      </w:r>
-      <w:proofErr w:type="spellStart"/>
-      <w:r>
-        <w:t>i</w:t>
-      </w:r>
-      <w:proofErr w:type="spellEnd"/>
-      <w:r>
-        <w:t xml:space="preserve">. Workflow systems use effectively cascades of MapReduce jobs, that can significantly reduce communication cost that read and save to local files between chaining job tasks. </w:t>
+        <w:t xml:space="preserve">Workflow systems improved MapReduce by using an acyclic graph to deal with any collection of functions. Workflow systems use a master controller for dividing the works among the tasks by hashing inputs. The output of function f will be passed as inputs of f’s successors g and i. Workflow systems use effectively cascades of MapReduce jobs, that can significantly reduce communication cost that read and save to local files between chaining job tasks. </w:t>
       </w:r>
     </w:p>
     <w:p>
@@ -2396,15 +2263,7 @@
       </w:r>
       <w:r>
         <w:lastRenderedPageBreak/>
-        <w:t xml:space="preserve">restricted only for key-value pairs in the MapReduce. Spark use transformation and action operations that apply one RDD to produce another RDD such as Map, </w:t>
-      </w:r>
-      <w:proofErr w:type="spellStart"/>
-      <w:r>
-        <w:t>Flatmap</w:t>
-      </w:r>
-      <w:proofErr w:type="spellEnd"/>
-      <w:r>
-        <w:t>, and Filter operations.</w:t>
+        <w:t>restricted only for key-value pairs in the MapReduce. Spark use transformation and action operations that apply one RDD to produce another RDD such as Map, Flatmap, and Filter operations.</w:t>
       </w:r>
     </w:p>
     <w:p>
@@ -2534,23 +2393,7 @@
         <w:spacing w:beforeLines="120" w:before="288" w:line="276" w:lineRule="auto"/>
       </w:pPr>
       <w:r>
-        <w:t xml:space="preserve">Another </w:t>
-      </w:r>
-      <w:proofErr w:type="gramStart"/>
-      <w:r>
-        <w:t>main stream</w:t>
-      </w:r>
-      <w:proofErr w:type="gramEnd"/>
-      <w:r>
-        <w:t xml:space="preserve"> of extensions to MapReduce adopt recursion approach. It recursively </w:t>
-      </w:r>
-      <w:proofErr w:type="gramStart"/>
-      <w:r>
-        <w:t>use</w:t>
-      </w:r>
-      <w:proofErr w:type="gramEnd"/>
-      <w:r>
-        <w:t xml:space="preserve"> MapReduce job for a unknown steps until the result of two consecutive iterations are close enough. A few classic uses of recursive algorithm include PageRank and gradient descent.</w:t>
+        <w:t>Another main stream of extensions to MapReduce adopt recursion approach. It recursively use MapReduce job for a unknown steps until the result of two consecutive iterations are close enough. A few classic uses of recursive algorithm include PageRank and gradient descent.</w:t>
       </w:r>
     </w:p>
     <w:p>
@@ -2598,31 +2441,7 @@
         <w:t>Googl</w:t>
       </w:r>
       <w:r>
-        <w:t xml:space="preserve">e’s Pregel system is a graph-based, bulk-synchronous system that consider its data as a graph. Each node is viewed as a </w:t>
-      </w:r>
-      <w:proofErr w:type="gramStart"/>
-      <w:r>
-        <w:t>task, and</w:t>
-      </w:r>
-      <w:proofErr w:type="gramEnd"/>
-      <w:r>
-        <w:t xml:space="preserve"> generate outputs as the inputs for other graph nodes. Computations are grouping as </w:t>
-      </w:r>
-      <w:proofErr w:type="spellStart"/>
-      <w:r>
-        <w:t>supersteps</w:t>
-      </w:r>
-      <w:proofErr w:type="spellEnd"/>
-      <w:r>
-        <w:t xml:space="preserve">, where all messages received by any nodes at previous </w:t>
-      </w:r>
-      <w:proofErr w:type="spellStart"/>
-      <w:r>
-        <w:t>supersteps</w:t>
-      </w:r>
-      <w:proofErr w:type="spellEnd"/>
-      <w:r>
-        <w:t xml:space="preserve"> are processed and then generate new messages to destination nodes. This grouping message will make communication great but very short.</w:t>
+        <w:t>e’s Pregel system is a graph-based, bulk-synchronous system that consider its data as a graph. Each node is viewed as a task, and generate outputs as the inputs for other graph nodes. Computations are grouping as supersteps, where all messages received by any nodes at previous supersteps are processed and then generate new messages to destination nodes. This grouping message will make communication great but very short.</w:t>
       </w:r>
     </w:p>
     <w:p>
@@ -2630,19 +2449,21 @@
         <w:spacing w:beforeLines="120" w:before="288" w:line="276" w:lineRule="auto"/>
       </w:pPr>
       <w:r>
-        <w:t xml:space="preserve">Pregel failure management is designed as checkpoints at certain </w:t>
-      </w:r>
-      <w:proofErr w:type="spellStart"/>
-      <w:r>
-        <w:t>supersteps</w:t>
-      </w:r>
-      <w:proofErr w:type="spellEnd"/>
-      <w:r>
-        <w:t>, so that will not restart failed tasks.</w:t>
-      </w:r>
-    </w:p>
-    <w:p>
-      <w:r>
+        <w:t>Pregel failure management is designed as checkpoints at certain supersteps, so that will not restart failed tasks.</w:t>
+      </w:r>
+    </w:p>
+    <w:p>
+      <w:pPr>
+        <w:rPr>
+          <w:b/>
+          <w:bCs/>
+        </w:rPr>
+      </w:pPr>
+      <w:r>
+        <w:rPr>
+          <w:b/>
+          <w:bCs/>
+        </w:rPr>
         <w:t>Summary of Chapter 2.5 The Communication Cost Model</w:t>
       </w:r>
     </w:p>
@@ -2736,15 +2557,7 @@
     <w:p/>
     <w:p>
       <w:r>
-        <w:t xml:space="preserve">Only input data size is considered because the output data size of one task should be as same as the input data size of following </w:t>
-      </w:r>
-      <w:proofErr w:type="gramStart"/>
-      <w:r>
-        <w:t>task, unless</w:t>
-      </w:r>
-      <w:proofErr w:type="gramEnd"/>
-      <w:r>
-        <w:t xml:space="preserve"> this output is the result. If the output is so larger that it is more than the input size, it is necessary to implement </w:t>
+        <w:t xml:space="preserve">Only input data size is considered because the output data size of one task should be as same as the input data size of following task, unless this output is the result. If the output is so larger that it is more than the input size, it is necessary to implement </w:t>
       </w:r>
       <w:r>
         <w:t>aggregation</w:t>
@@ -3103,21 +2916,7 @@
         <w:rPr>
           <w:iCs/>
         </w:rPr>
-        <w:t xml:space="preserve"> is the probability that an R-tuple and S-tuple agree on B, and also the probability that </w:t>
-      </w:r>
-      <w:proofErr w:type="gramStart"/>
-      <w:r>
-        <w:rPr>
-          <w:iCs/>
-        </w:rPr>
-        <w:t>An</w:t>
-      </w:r>
-      <w:proofErr w:type="gramEnd"/>
-      <w:r>
-        <w:rPr>
-          <w:iCs/>
-        </w:rPr>
-        <w:t xml:space="preserve"> S-tuple and a T-tuple agree on C.</w:t>
+        <w:t xml:space="preserve"> is the probability that an R-tuple and S-tuple agree on B, and also the probability that An S-tuple and a T-tuple agree on C.</w:t>
       </w:r>
     </w:p>
     <w:p>

</xml_diff>